<commit_message>
MapArea is now almost complete --missing tests for setCurrentState.
</commit_message>
<xml_diff>
--- a/Build 1 class diagram.docx
+++ b/Build 1 class diagram.docx
@@ -416,14 +416,210 @@
       <w:r>
         <w:t>withdraw</w:t>
       </w:r>
+      <w:r>
+        <w:t>()</w:t>
+      </w:r>
+    </w:p>
+    <w:p>
+      <w:pPr>
+        <w:rPr>
+          <w:b/>
+          <w:u w:val="single"/>
+        </w:rPr>
+      </w:pPr>
+      <w:r>
+        <w:rPr>
+          <w:b/>
+          <w:u w:val="single"/>
+        </w:rPr>
+        <w:t>Area:</w:t>
+      </w:r>
+    </w:p>
+    <w:p>
+      <w:pPr>
+        <w:rPr>
+          <w:u w:val="single"/>
+        </w:rPr>
+      </w:pPr>
+      <w:r>
+        <w:rPr>
+          <w:u w:val="single"/>
+        </w:rPr>
+        <w:t>Attribute:</w:t>
+      </w:r>
+    </w:p>
+    <w:p>
+      <w:pPr>
+        <w:spacing w:after="0"/>
+      </w:pPr>
+      <w:r>
+        <w:t>String name</w:t>
+      </w:r>
+    </w:p>
+    <w:p>
+      <w:pPr>
+        <w:spacing w:after="0"/>
+      </w:pPr>
+      <w:r>
+        <w:t>int number</w:t>
+      </w:r>
+    </w:p>
+    <w:p>
+      <w:pPr>
+        <w:spacing w:after="0"/>
+      </w:pPr>
+      <w:r>
+        <w:t>int buildingCost</w:t>
+      </w:r>
+    </w:p>
+    <w:p>
+      <w:pPr>
+        <w:spacing w:after="0"/>
+      </w:pPr>
+      <w:r>
+        <w:t>int numberDemons</w:t>
+      </w:r>
+    </w:p>
+    <w:p>
+      <w:pPr>
+        <w:spacing w:after="0"/>
+      </w:pPr>
+      <w:r>
+        <w:t>int numberTrolls</w:t>
+      </w:r>
+    </w:p>
+    <w:p>
+      <w:r>
+        <w:t>int[] minions //indicates how many minions each player has in that area</w:t>
+      </w:r>
+    </w:p>
+    <w:p>
+      <w:pPr>
+        <w:rPr>
+          <w:u w:val="single"/>
+        </w:rPr>
+      </w:pPr>
+      <w:r>
+        <w:rPr>
+          <w:u w:val="single"/>
+        </w:rPr>
+        <w:t>Me</w:t>
+      </w:r>
+      <w:r>
+        <w:rPr>
+          <w:u w:val="single"/>
+        </w:rPr>
+        <w:t>t</w:t>
+      </w:r>
+      <w:r>
+        <w:rPr>
+          <w:u w:val="single"/>
+        </w:rPr>
+        <w:t>h</w:t>
+      </w:r>
+      <w:r>
+        <w:rPr>
+          <w:u w:val="single"/>
+        </w:rPr>
+        <w:t>ods:</w:t>
+      </w:r>
+    </w:p>
+    <w:p>
+      <w:pPr>
+        <w:spacing w:after="0"/>
+      </w:pPr>
+      <w:r>
+        <w:t>void setEntityName()</w:t>
+      </w:r>
+    </w:p>
+    <w:p>
+      <w:pPr>
+        <w:spacing w:after="0"/>
+      </w:pPr>
+      <w:r>
+        <w:t>boolean hasTroubleMarker()</w:t>
+      </w:r>
+    </w:p>
+    <w:p>
+      <w:pPr>
+        <w:spacing w:after="0"/>
+      </w:pPr>
+      <w:r>
+        <w:t>Integer getBuildingOwner()</w:t>
+      </w:r>
       <w:bookmarkStart w:id="0" w:name="_GoBack"/>
       <w:bookmarkEnd w:id="0"/>
-      <w:r>
-        <w:t>()</w:t>
-      </w:r>
-    </w:p>
-    <w:p>
-      <w:pPr>
+    </w:p>
+    <w:p>
+      <w:pPr>
+        <w:spacing w:after="0"/>
+      </w:pPr>
+      <w:r>
+        <w:t>void addMinio</w:t>
+      </w:r>
+      <w:r>
+        <w:t>n( int playerID, int count )</w:t>
+      </w:r>
+    </w:p>
+    <w:p>
+      <w:pPr>
+        <w:spacing w:after="0"/>
+      </w:pPr>
+      <w:r>
+        <w:t>void removeMinio</w:t>
+      </w:r>
+      <w:r>
+        <w:t>n( int playerID, int count )</w:t>
+      </w:r>
+    </w:p>
+    <w:p>
+      <w:pPr>
+        <w:spacing w:after="0"/>
+      </w:pPr>
+      <w:r>
+        <w:t>void addBuilding( int playerID )</w:t>
+      </w:r>
+    </w:p>
+    <w:p>
+      <w:pPr>
+        <w:spacing w:after="0"/>
+      </w:pPr>
+      <w:r>
+        <w:t>void removeBuilding( int playerID )</w:t>
+      </w:r>
+    </w:p>
+    <w:p>
+      <w:pPr>
+        <w:spacing w:after="0"/>
+      </w:pPr>
+      <w:r>
+        <w:t>void addTroubleMarker()</w:t>
+      </w:r>
+    </w:p>
+    <w:p>
+      <w:pPr>
+        <w:spacing w:after="0"/>
+      </w:pPr>
+      <w:r>
+        <w:t>void removeTroubleMarker()</w:t>
+      </w:r>
+    </w:p>
+    <w:p>
+      <w:pPr>
+        <w:spacing w:after="0"/>
+      </w:pPr>
+      <w:r>
+        <w:t>String getCurrentState()</w:t>
+      </w:r>
+    </w:p>
+    <w:p>
+      <w:pPr>
+        <w:spacing w:after="0"/>
+      </w:pPr>
+    </w:p>
+    <w:p>
+      <w:pPr>
+        <w:spacing w:after="0"/>
         <w:rPr>
           <w:b/>
           <w:u w:val="single"/>
@@ -434,21 +630,32 @@
           <w:b/>
           <w:u w:val="single"/>
         </w:rPr>
-        <w:t>Area:</w:t>
-      </w:r>
-    </w:p>
-    <w:p>
-      <w:pPr>
-        <w:rPr>
-          <w:u w:val="single"/>
-        </w:rPr>
-      </w:pPr>
-      <w:r>
-        <w:rPr>
-          <w:u w:val="single"/>
-        </w:rPr>
-        <w:t>Attribute:</w:t>
-      </w:r>
+        <w:t>Card:</w:t>
+      </w:r>
+    </w:p>
+    <w:p>
+      <w:pPr>
+        <w:spacing w:after="0"/>
+        <w:rPr>
+          <w:u w:val="single"/>
+        </w:rPr>
+      </w:pPr>
+    </w:p>
+    <w:p>
+      <w:pPr>
+        <w:spacing w:after="0"/>
+      </w:pPr>
+      <w:r>
+        <w:rPr>
+          <w:u w:val="single"/>
+        </w:rPr>
+        <w:t>Attributes:</w:t>
+      </w:r>
+    </w:p>
+    <w:p>
+      <w:pPr>
+        <w:spacing w:after="0"/>
+      </w:pPr>
     </w:p>
     <w:p>
       <w:pPr>
@@ -462,152 +669,29 @@
       <w:pPr>
         <w:spacing w:after="0"/>
       </w:pPr>
-      <w:r>
-        <w:t>int number</w:t>
-      </w:r>
-    </w:p>
-    <w:p>
-      <w:pPr>
-        <w:spacing w:after="0"/>
-      </w:pPr>
-      <w:r>
-        <w:t>int buildingCost</w:t>
-      </w:r>
-    </w:p>
-    <w:p>
-      <w:pPr>
-        <w:spacing w:after="0"/>
-      </w:pPr>
-      <w:r>
-        <w:t>boolean troubleMar</w:t>
-      </w:r>
-      <w:r>
-        <w:t>k</w:t>
-      </w:r>
-      <w:r>
-        <w:t>er</w:t>
-      </w:r>
-    </w:p>
-    <w:p>
-      <w:pPr>
-        <w:spacing w:after="0"/>
-      </w:pPr>
-      <w:r>
-        <w:t>Integer buildingOwner</w:t>
-      </w:r>
-    </w:p>
-    <w:p>
-      <w:pPr>
-        <w:spacing w:after="0"/>
-      </w:pPr>
-      <w:r>
-        <w:t>int numberDemons</w:t>
-      </w:r>
-    </w:p>
-    <w:p>
-      <w:pPr>
-        <w:spacing w:after="0"/>
-      </w:pPr>
-      <w:r>
-        <w:t>int numberTrolls</w:t>
-      </w:r>
-    </w:p>
-    <w:p>
-      <w:r>
-        <w:t>int[] minions //indicates how many minions each player has in that area</w:t>
-      </w:r>
-    </w:p>
-    <w:p>
-      <w:pPr>
-        <w:rPr>
-          <w:u w:val="single"/>
-        </w:rPr>
-      </w:pPr>
-      <w:r>
-        <w:rPr>
-          <w:u w:val="single"/>
-        </w:rPr>
-        <w:t>Me</w:t>
-      </w:r>
-      <w:r>
-        <w:rPr>
-          <w:u w:val="single"/>
-        </w:rPr>
-        <w:t>t</w:t>
-      </w:r>
-      <w:r>
-        <w:rPr>
-          <w:u w:val="single"/>
-        </w:rPr>
-        <w:t>h</w:t>
-      </w:r>
-      <w:r>
-        <w:rPr>
-          <w:u w:val="single"/>
-        </w:rPr>
-        <w:t>ods:</w:t>
-      </w:r>
-    </w:p>
-    <w:p>
-      <w:pPr>
-        <w:spacing w:after="0"/>
-      </w:pPr>
-      <w:r>
-        <w:t>void addMinio</w:t>
-      </w:r>
-      <w:r>
-        <w:t>n( int playerID, int count )</w:t>
-      </w:r>
-    </w:p>
-    <w:p>
-      <w:pPr>
-        <w:spacing w:after="0"/>
-      </w:pPr>
-      <w:r>
-        <w:t>void removeMinio</w:t>
-      </w:r>
-      <w:r>
-        <w:t>n( int playerID, int count )</w:t>
-      </w:r>
-    </w:p>
-    <w:p>
-      <w:pPr>
-        <w:spacing w:after="0"/>
-      </w:pPr>
-      <w:r>
-        <w:t>void addBuilding( int playerID )</w:t>
-      </w:r>
-    </w:p>
-    <w:p>
-      <w:pPr>
-        <w:spacing w:after="0"/>
-      </w:pPr>
-      <w:r>
-        <w:t>void removeBuilding( int playerID )</w:t>
-      </w:r>
-    </w:p>
-    <w:p>
-      <w:pPr>
-        <w:spacing w:after="0"/>
-      </w:pPr>
-      <w:r>
-        <w:t>void addTroubleMarker()</w:t>
-      </w:r>
-    </w:p>
-    <w:p>
-      <w:pPr>
-        <w:spacing w:after="0"/>
-      </w:pPr>
-      <w:r>
-        <w:t>void removeTroubleMarker()</w:t>
-      </w:r>
-    </w:p>
-    <w:p>
-      <w:pPr>
-        <w:spacing w:after="0"/>
-      </w:pPr>
-      <w:r>
-        <w:t>String getCurrentState()</w:t>
+    </w:p>
+    <w:p>
+      <w:pPr>
+        <w:spacing w:after="0"/>
+      </w:pPr>
+      <w:r>
+        <w:rPr>
+          <w:u w:val="single"/>
+        </w:rPr>
+        <w:t>Methods:</w:t>
+      </w:r>
+    </w:p>
+    <w:p>
+      <w:pPr>
+        <w:spacing w:after="0"/>
+      </w:pPr>
+    </w:p>
+    <w:p>
+      <w:pPr>
+        <w:spacing w:after="0"/>
+      </w:pPr>
+      <w:r>
+        <w:t>(none)</w:t>
       </w:r>
     </w:p>
     <w:p>
@@ -628,20 +712,23 @@
           <w:b/>
           <w:u w:val="single"/>
         </w:rPr>
-        <w:t>Card:</w:t>
-      </w:r>
-    </w:p>
-    <w:p>
-      <w:pPr>
-        <w:spacing w:after="0"/>
-        <w:rPr>
-          <w:u w:val="single"/>
-        </w:rPr>
-      </w:pPr>
-    </w:p>
-    <w:p>
-      <w:pPr>
-        <w:spacing w:after="0"/>
+        <w:t>PlayerCard (inherits Card):</w:t>
+      </w:r>
+    </w:p>
+    <w:p>
+      <w:pPr>
+        <w:spacing w:after="0"/>
+        <w:rPr>
+          <w:u w:val="single"/>
+        </w:rPr>
+      </w:pPr>
+    </w:p>
+    <w:p>
+      <w:pPr>
+        <w:spacing w:after="0"/>
+        <w:rPr>
+          <w:u w:val="single"/>
+        </w:rPr>
       </w:pPr>
       <w:r>
         <w:rPr>
@@ -660,22 +747,29 @@
         <w:spacing w:after="0"/>
       </w:pPr>
       <w:r>
-        <w:t>String name</w:t>
-      </w:r>
-    </w:p>
-    <w:p>
-      <w:pPr>
-        <w:spacing w:after="0"/>
-      </w:pPr>
-    </w:p>
-    <w:p>
-      <w:pPr>
-        <w:spacing w:after="0"/>
-      </w:pPr>
-      <w:r>
-        <w:rPr>
-          <w:u w:val="single"/>
-        </w:rPr>
+        <w:t>String colour</w:t>
+      </w:r>
+    </w:p>
+    <w:p>
+      <w:pPr>
+        <w:spacing w:after="0"/>
+        <w:rPr>
+          <w:b/>
+        </w:rPr>
+      </w:pPr>
+    </w:p>
+    <w:p>
+      <w:pPr>
+        <w:spacing w:after="0"/>
+        <w:rPr>
+          <w:u w:val="single"/>
+        </w:rPr>
+      </w:pPr>
+      <w:r>
+        <w:rPr>
+          <w:u w:val="single"/>
+        </w:rPr>
+        <w:lastRenderedPageBreak/>
         <w:t>Methods:</w:t>
       </w:r>
     </w:p>
@@ -683,99 +777,7 @@
       <w:pPr>
         <w:spacing w:after="0"/>
       </w:pPr>
-    </w:p>
-    <w:p>
-      <w:pPr>
-        <w:spacing w:after="0"/>
-      </w:pPr>
-      <w:r>
-        <w:t>(none)</w:t>
-      </w:r>
-    </w:p>
-    <w:p>
-      <w:pPr>
-        <w:spacing w:after="0"/>
-      </w:pPr>
-    </w:p>
-    <w:p>
-      <w:pPr>
-        <w:spacing w:after="0"/>
-        <w:rPr>
-          <w:b/>
-          <w:u w:val="single"/>
-        </w:rPr>
-      </w:pPr>
-      <w:r>
-        <w:rPr>
-          <w:b/>
-          <w:u w:val="single"/>
-        </w:rPr>
-        <w:t>PlayerCard (inherits Card):</w:t>
-      </w:r>
-    </w:p>
-    <w:p>
-      <w:pPr>
-        <w:spacing w:after="0"/>
-        <w:rPr>
-          <w:u w:val="single"/>
-        </w:rPr>
-      </w:pPr>
-    </w:p>
-    <w:p>
-      <w:pPr>
-        <w:spacing w:after="0"/>
-        <w:rPr>
-          <w:u w:val="single"/>
-        </w:rPr>
-      </w:pPr>
-      <w:r>
-        <w:rPr>
-          <w:u w:val="single"/>
-        </w:rPr>
-        <w:t>Attributes:</w:t>
-      </w:r>
-    </w:p>
-    <w:p>
-      <w:pPr>
-        <w:spacing w:after="0"/>
-      </w:pPr>
-    </w:p>
-    <w:p>
-      <w:pPr>
-        <w:spacing w:after="0"/>
-      </w:pPr>
-      <w:r>
-        <w:t>String colour</w:t>
-      </w:r>
-    </w:p>
-    <w:p>
-      <w:pPr>
-        <w:spacing w:after="0"/>
-        <w:rPr>
-          <w:b/>
-        </w:rPr>
-      </w:pPr>
-    </w:p>
-    <w:p>
-      <w:pPr>
-        <w:spacing w:after="0"/>
-        <w:rPr>
-          <w:u w:val="single"/>
-        </w:rPr>
-      </w:pPr>
-      <w:r>
-        <w:rPr>
-          <w:u w:val="single"/>
-        </w:rPr>
-        <w:t>Methods:</w:t>
-      </w:r>
-    </w:p>
-    <w:p>
-      <w:pPr>
-        <w:spacing w:after="0"/>
-      </w:pPr>
-      <w:r>
-        <w:lastRenderedPageBreak/>
+      <w:r>
         <w:t>(none)</w:t>
       </w:r>
     </w:p>

</xml_diff>